<commit_message>
add recent version of tracked ronin docs
</commit_message>
<xml_diff>
--- a/bylaws-investigation.docx
+++ b/bylaws-investigation.docx
@@ -1,6 +1,6 @@
 
 <file path=word/document.xml><?xml version="1.0" encoding="utf-8"?>
-<w:document xmlns:mc="http://schemas.openxmlformats.org/markup-compatibility/2006" xmlns:o="urn:schemas-microsoft-com:office:office" xmlns:r="http://schemas.openxmlformats.org/officeDocument/2006/relationships" xmlns:m="http://schemas.openxmlformats.org/officeDocument/2006/math" xmlns:v="urn:schemas-microsoft-com:vml" xmlns:wp="http://schemas.openxmlformats.org/drawingml/2006/wordprocessingDrawing" xmlns:w10="urn:schemas-microsoft-com:office:word" xmlns:w="http://schemas.openxmlformats.org/wordprocessingml/2006/main" xmlns:wne="http://schemas.microsoft.com/office/word/2006/wordml" xmlns:sl="http://schemas.openxmlformats.org/schemaLibrary/2006/main" xmlns:a="http://schemas.openxmlformats.org/drawingml/2006/main" xmlns:pic="http://schemas.openxmlformats.org/drawingml/2006/picture" xmlns:c="http://schemas.openxmlformats.org/drawingml/2006/chart" xmlns:lc="http://schemas.openxmlformats.org/drawingml/2006/lockedCanvas" xmlns:dgm="http://schemas.openxmlformats.org/drawingml/2006/diagram" xmlns:wps="http://schemas.microsoft.com/office/word/2010/wordprocessingShape" xmlns:wpg="http://schemas.microsoft.com/office/word/2010/wordprocessingGroup" xmlns:w14="http://schemas.microsoft.com/office/word/2010/wordml" xmlns:w15="http://schemas.microsoft.com/office/word/2012/wordml">
+<w:document xmlns:mc="http://schemas.openxmlformats.org/markup-compatibility/2006" xmlns:o="urn:schemas-microsoft-com:office:office" xmlns:r="http://schemas.openxmlformats.org/officeDocument/2006/relationships" xmlns:m="http://schemas.openxmlformats.org/officeDocument/2006/math" xmlns:v="urn:schemas-microsoft-com:vml" xmlns:wp="http://schemas.openxmlformats.org/drawingml/2006/wordprocessingDrawing" xmlns:w10="urn:schemas-microsoft-com:office:word" xmlns:w="http://schemas.openxmlformats.org/wordprocessingml/2006/main" xmlns:wne="http://schemas.microsoft.com/office/word/2006/wordml" xmlns:sl="http://schemas.openxmlformats.org/schemaLibrary/2006/main" xmlns:a="http://schemas.openxmlformats.org/drawingml/2006/main" xmlns:pic="http://schemas.openxmlformats.org/drawingml/2006/picture" xmlns:c="http://schemas.openxmlformats.org/drawingml/2006/chart" xmlns:lc="http://schemas.openxmlformats.org/drawingml/2006/lockedCanvas" xmlns:dgm="http://schemas.openxmlformats.org/drawingml/2006/diagram" xmlns:wps="http://schemas.microsoft.com/office/word/2010/wordprocessingShape" xmlns:wpg="http://schemas.microsoft.com/office/word/2010/wordprocessingGroup" xmlns:w14="http://schemas.microsoft.com/office/word/2010/wordml" xmlns:w15="http://schemas.microsoft.com/office/word/2012/wordml" xmlns:w16="http://schemas.microsoft.com/office/word/2018/wordml" xmlns:w16cex="http://schemas.microsoft.com/office/word/2018/wordml/cex" xmlns:w16cid="http://schemas.microsoft.com/office/word/2016/wordml/cid" xmlns:cr="http://schemas.microsoft.com/office/comments/2020/reactions">
   <w:body>
     <w:p>
       <w:pPr>
@@ -95,12 +95,254 @@
     <w:p>
       <w:pPr>
         <w:numPr>
+          <w:ilvl w:val="1"/>
+          <w:numId w:val="1"/>
+        </w:numPr>
+        <w:ind w:left="1440" w:hanging="360"/>
+        <w:rPr>
+          <w:u w:val="none"/>
+        </w:rPr>
+      </w:pPr>
+      <w:r>
+        <w:rPr>
+          <w:rtl w:val="0"/>
+        </w:rPr>
+        <w:t xml:space="preserve">Things I think are useful for Ronin:</w:t>
+      </w:r>
+    </w:p>
+    <w:p>
+      <w:pPr>
+        <w:numPr>
+          <w:ilvl w:val="2"/>
+          <w:numId w:val="1"/>
+        </w:numPr>
+        <w:ind w:left="2160" w:hanging="360"/>
+        <w:rPr>
+          <w:u w:val="none"/>
+        </w:rPr>
+      </w:pPr>
+      <w:r>
+        <w:rPr>
+          <w:rtl w:val="0"/>
+        </w:rPr>
+        <w:t xml:space="preserve">Maintained in GitHub by a governance committee. Committee activities are transparent (recorded in a wiki)</w:t>
+      </w:r>
+    </w:p>
+    <w:p>
+      <w:pPr>
+        <w:numPr>
+          <w:ilvl w:val="2"/>
+          <w:numId w:val="1"/>
+        </w:numPr>
+        <w:ind w:left="2160" w:hanging="360"/>
+        <w:rPr>
+          <w:u w:val="none"/>
+        </w:rPr>
+      </w:pPr>
+      <w:r>
+        <w:rPr>
+          <w:rtl w:val="0"/>
+        </w:rPr>
+        <w:t xml:space="preserve">Sections of bylaws are pasted below - seem like basic non profit stuff</w:t>
+      </w:r>
+    </w:p>
+    <w:p>
+      <w:pPr>
+        <w:numPr>
+          <w:ilvl w:val="2"/>
+          <w:numId w:val="1"/>
+        </w:numPr>
+        <w:ind w:left="2160" w:hanging="360"/>
+        <w:rPr>
+          <w:u w:val="none"/>
+        </w:rPr>
+      </w:pPr>
+      <w:r>
+        <w:rPr>
+          <w:rtl w:val="0"/>
+        </w:rPr>
+        <w:t xml:space="preserve">Sections are minimalist</w:t>
+      </w:r>
+    </w:p>
+    <w:p>
+      <w:pPr>
+        <w:numPr>
+          <w:ilvl w:val="2"/>
+          <w:numId w:val="1"/>
+        </w:numPr>
+        <w:ind w:left="2160" w:hanging="360"/>
+        <w:rPr>
+          <w:u w:val="none"/>
+        </w:rPr>
+      </w:pPr>
+      <w:r>
+        <w:rPr>
+          <w:rtl w:val="0"/>
+        </w:rPr>
+        <w:t xml:space="preserve">Specifics about voting, defining a quorum, membership, resignations</w:t>
+      </w:r>
+    </w:p>
+    <w:p>
+      <w:pPr>
+        <w:numPr>
+          <w:ilvl w:val="2"/>
+          <w:numId w:val="1"/>
+        </w:numPr>
+        <w:ind w:left="2160" w:hanging="360"/>
+        <w:rPr>
+          <w:u w:val="none"/>
+        </w:rPr>
+      </w:pPr>
+      <w:r>
+        <w:rPr>
+          <w:rtl w:val="0"/>
+        </w:rPr>
+        <w:t xml:space="preserve">Duty of care and conduct stuff</w:t>
+      </w:r>
+    </w:p>
+    <w:p>
+      <w:pPr>
+        <w:numPr>
+          <w:ilvl w:val="2"/>
+          <w:numId w:val="1"/>
+        </w:numPr>
+        <w:ind w:left="2160" w:hanging="360"/>
+        <w:rPr>
+          <w:u w:val="none"/>
+        </w:rPr>
+      </w:pPr>
+      <w:r>
+        <w:rPr>
+          <w:rtl w:val="0"/>
+        </w:rPr>
+        <w:t xml:space="preserve">Policies and procedures and position descriptions are separate from the bylaws</w:t>
+      </w:r>
+    </w:p>
+    <w:p>
+      <w:pPr>
+        <w:numPr>
+          <w:ilvl w:val="1"/>
+          <w:numId w:val="1"/>
+        </w:numPr>
+        <w:ind w:left="1440" w:hanging="360"/>
+        <w:rPr>
+          <w:u w:val="none"/>
+        </w:rPr>
+      </w:pPr>
+      <w:r>
+        <w:rPr>
+          <w:rtl w:val="0"/>
+        </w:rPr>
+        <w:t xml:space="preserve">Things I think are not useful for Ronin</w:t>
+      </w:r>
+    </w:p>
+    <w:p>
+      <w:pPr>
+        <w:numPr>
+          <w:ilvl w:val="2"/>
+          <w:numId w:val="1"/>
+        </w:numPr>
+        <w:ind w:left="2160" w:hanging="360"/>
+        <w:rPr>
+          <w:u w:val="none"/>
+        </w:rPr>
+      </w:pPr>
+      <w:r>
+        <w:rPr>
+          <w:rtl w:val="0"/>
+        </w:rPr>
+        <w:t xml:space="preserve">All the stuff about meetings</w:t>
+      </w:r>
+    </w:p>
+    <w:p>
+      <w:pPr>
+        <w:ind w:left="2160" w:firstLine="0"/>
+        <w:rPr/>
+      </w:pPr>
+      <w:r>
+        <w:rPr/>
+        <w:drawing>
+          <wp:inline distB="114300" distT="114300" distL="114300" distR="114300">
+            <wp:extent cx="1947863" cy="2280788"/>
+            <wp:effectExtent b="0" l="0" r="0" t="0"/>
+            <wp:docPr id="1" name="image1.png"/>
+            <a:graphic>
+              <a:graphicData uri="http://schemas.openxmlformats.org/drawingml/2006/picture">
+                <pic:pic>
+                  <pic:nvPicPr>
+                    <pic:cNvPr id="0" name="image1.png"/>
+                    <pic:cNvPicPr preferRelativeResize="0"/>
+                  </pic:nvPicPr>
+                  <pic:blipFill>
+                    <a:blip r:embed="rId8"/>
+                    <a:srcRect b="0" l="0" r="0" t="0"/>
+                    <a:stretch>
+                      <a:fillRect/>
+                    </a:stretch>
+                  </pic:blipFill>
+                  <pic:spPr>
+                    <a:xfrm>
+                      <a:off x="0" y="0"/>
+                      <a:ext cx="1947863" cy="2280788"/>
+                    </a:xfrm>
+                    <a:prstGeom prst="rect"/>
+                    <a:ln/>
+                  </pic:spPr>
+                </pic:pic>
+              </a:graphicData>
+            </a:graphic>
+          </wp:inline>
+        </w:drawing>
+      </w:r>
+      <w:r>
+        <w:rPr>
+          <w:rtl w:val="0"/>
+        </w:rPr>
+      </w:r>
+    </w:p>
+    <w:p>
+      <w:pPr>
+        <w:numPr>
           <w:ilvl w:val="0"/>
-          <w:numId w:val="1"/>
+          <w:numId w:val="2"/>
         </w:numPr>
         <w:ind w:left="720" w:hanging="360"/>
-      </w:pPr>
-      <w:hyperlink r:id="rId8">
+        <w:rPr>
+          <w:u w:val="none"/>
+        </w:rPr>
+      </w:pPr>
+      <w:r>
+        <w:rPr>
+          <w:rtl w:val="0"/>
+        </w:rPr>
+        <w:t xml:space="preserve">Here is a link to </w:t>
+      </w:r>
+      <w:hyperlink r:id="rId9">
+        <w:r>
+          <w:rPr>
+            <w:color w:val="1155cc"/>
+            <w:u w:val="single"/>
+            <w:rtl w:val="0"/>
+          </w:rPr>
+          <w:t xml:space="preserve">bylaws</w:t>
+        </w:r>
+      </w:hyperlink>
+      <w:r>
+        <w:rPr>
+          <w:rtl w:val="0"/>
+        </w:rPr>
+        <w:t xml:space="preserve"> for a cat rescue. They have things like term limits and something about pronouns that we may want to include. Also an indemnification section and section on parliamentary procedure</w:t>
+      </w:r>
+    </w:p>
+    <w:p>
+      <w:pPr>
+        <w:numPr>
+          <w:ilvl w:val="0"/>
+          <w:numId w:val="1"/>
+        </w:numPr>
+        <w:ind w:left="720" w:hanging="360"/>
+      </w:pPr>
+      <w:hyperlink r:id="rId10">
         <w:r>
           <w:rPr>
             <w:color w:val="1155cc"/>
@@ -116,7 +358,7 @@
         </w:rPr>
         <w:t xml:space="preserve"> (</w:t>
       </w:r>
-      <w:hyperlink r:id="rId9">
+      <w:hyperlink r:id="rId11">
         <w:r>
           <w:rPr>
             <w:color w:val="1155cc"/>
@@ -130,21 +372,80 @@
         <w:rPr>
           <w:rtl w:val="0"/>
         </w:rPr>
+        <w:t xml:space="preserve">) / Rebecca Koskela</w:t>
+      </w:r>
+    </w:p>
+    <w:p>
+      <w:pPr>
+        <w:numPr>
+          <w:ilvl w:val="0"/>
+          <w:numId w:val="1"/>
+        </w:numPr>
+        <w:ind w:left="720" w:hanging="360"/>
+      </w:pPr>
+      <w:hyperlink r:id="rId12">
+        <w:r>
+          <w:rPr>
+            <w:color w:val="1155cc"/>
+            <w:u w:val="single"/>
+            <w:rtl w:val="0"/>
+          </w:rPr>
+          <w:t xml:space="preserve">The Practicing Institute of Engineering, Inc.</w:t>
+        </w:r>
+      </w:hyperlink>
+      <w:r>
+        <w:rPr>
+          <w:color w:val="000000"/>
+          <w:rtl w:val="0"/>
+        </w:rPr>
+        <w:t xml:space="preserve"> /</w:t>
+      </w:r>
+      <w:r>
+        <w:rPr>
+          <w:rtl w:val="0"/>
+        </w:rPr>
+      </w:r>
+    </w:p>
+    <w:p>
+      <w:pPr>
+        <w:numPr>
+          <w:ilvl w:val="0"/>
+          <w:numId w:val="1"/>
+        </w:numPr>
+        <w:ind w:left="720" w:hanging="360"/>
+      </w:pPr>
+      <w:hyperlink r:id="rId13">
+        <w:r>
+          <w:rPr>
+            <w:color w:val="1155cc"/>
+            <w:u w:val="single"/>
+            <w:rtl w:val="0"/>
+          </w:rPr>
+          <w:t xml:space="preserve">American Society of Civil Engineers</w:t>
+        </w:r>
+      </w:hyperlink>
+      <w:r>
+        <w:rPr>
+          <w:rtl w:val="0"/>
+        </w:rPr>
+        <w:t xml:space="preserve"> (</w:t>
+      </w:r>
+      <w:hyperlink r:id="rId14">
+        <w:r>
+          <w:rPr>
+            <w:color w:val="1155cc"/>
+            <w:u w:val="single"/>
+            <w:rtl w:val="0"/>
+          </w:rPr>
+          <w:t xml:space="preserve">by-laws</w:t>
+        </w:r>
+      </w:hyperlink>
+      <w:r>
+        <w:rPr>
+          <w:rtl w:val="0"/>
+        </w:rPr>
         <w:t xml:space="preserve">) /</w:t>
       </w:r>
-      <w:ins w:author="Rebecca Koskela" w:id="0" w:date="2024-06-07T23:55:03Z">
-        <w:r>
-          <w:rPr>
-            <w:rtl w:val="0"/>
-          </w:rPr>
-          <w:t xml:space="preserve"> Rebecca Koskela</w:t>
-        </w:r>
-      </w:ins>
-      <w:r>
-        <w:rPr>
-          <w:rtl w:val="0"/>
-        </w:rPr>
-      </w:r>
     </w:p>
     <w:p>
       <w:pPr>
@@ -153,46 +454,18 @@
           <w:numId w:val="1"/>
         </w:numPr>
         <w:ind w:left="720" w:hanging="360"/>
-      </w:pPr>
-      <w:hyperlink r:id="rId10">
-        <w:r>
-          <w:rPr>
-            <w:color w:val="1155cc"/>
-            <w:u w:val="single"/>
-            <w:rtl w:val="0"/>
-          </w:rPr>
-          <w:t xml:space="preserve">The Practicing Institute of Engineering, Inc.</w:t>
-        </w:r>
-      </w:hyperlink>
-      <w:r>
-        <w:rPr>
-          <w:color w:val="000000"/>
-          <w:rtl w:val="0"/>
-        </w:rPr>
-        <w:t xml:space="preserve"> /</w:t>
-      </w:r>
-      <w:r>
-        <w:rPr>
-          <w:rtl w:val="0"/>
-        </w:rPr>
-      </w:r>
-    </w:p>
-    <w:p>
-      <w:pPr>
-        <w:numPr>
-          <w:ilvl w:val="0"/>
-          <w:numId w:val="1"/>
-        </w:numPr>
-        <w:ind w:left="720" w:hanging="360"/>
-      </w:pPr>
-      <w:hyperlink r:id="rId11">
-        <w:r>
-          <w:rPr>
-            <w:color w:val="1155cc"/>
-            <w:u w:val="single"/>
-            <w:rtl w:val="0"/>
-          </w:rPr>
-          <w:t xml:space="preserve">American Society of Civil Engineers</w:t>
+        <w:rPr>
+          <w:u w:val="none"/>
+        </w:rPr>
+      </w:pPr>
+      <w:hyperlink r:id="rId15">
+        <w:r>
+          <w:rPr>
+            <w:color w:val="1155cc"/>
+            <w:u w:val="single"/>
+            <w:rtl w:val="0"/>
+          </w:rPr>
+          <w:t xml:space="preserve">American Geophysical Union (AGU)</w:t>
         </w:r>
       </w:hyperlink>
       <w:r>
@@ -201,51 +474,7 @@
         </w:rPr>
         <w:t xml:space="preserve"> (</w:t>
       </w:r>
-      <w:hyperlink r:id="rId12">
-        <w:r>
-          <w:rPr>
-            <w:color w:val="1155cc"/>
-            <w:u w:val="single"/>
-            <w:rtl w:val="0"/>
-          </w:rPr>
-          <w:t xml:space="preserve">by-laws</w:t>
-        </w:r>
-      </w:hyperlink>
-      <w:r>
-        <w:rPr>
-          <w:rtl w:val="0"/>
-        </w:rPr>
-        <w:t xml:space="preserve">) /</w:t>
-      </w:r>
-    </w:p>
-    <w:p>
-      <w:pPr>
-        <w:numPr>
-          <w:ilvl w:val="0"/>
-          <w:numId w:val="1"/>
-        </w:numPr>
-        <w:ind w:left="720" w:hanging="360"/>
-        <w:rPr>
-          <w:u w:val="none"/>
-        </w:rPr>
-      </w:pPr>
-      <w:hyperlink r:id="rId13">
-        <w:r>
-          <w:rPr>
-            <w:color w:val="1155cc"/>
-            <w:u w:val="single"/>
-            <w:rtl w:val="0"/>
-          </w:rPr>
-          <w:t xml:space="preserve">American Geophysical Union (AGU)</w:t>
-        </w:r>
-      </w:hyperlink>
-      <w:r>
-        <w:rPr>
-          <w:rtl w:val="0"/>
-        </w:rPr>
-        <w:t xml:space="preserve"> (</w:t>
-      </w:r>
-      <w:hyperlink r:id="rId14">
+      <w:hyperlink r:id="rId16">
         <w:r>
           <w:rPr>
             <w:color w:val="1155cc"/>
@@ -271,7 +500,7 @@
         <w:spacing w:before="120" w:lineRule="auto"/>
         <w:ind w:left="720" w:hanging="360"/>
       </w:pPr>
-      <w:hyperlink r:id="rId15">
+      <w:hyperlink r:id="rId17">
         <w:r>
           <w:rPr>
             <w:rFonts w:ascii="Lato" w:cs="Lato" w:eastAsia="Lato" w:hAnsi="Lato"/>
@@ -311,29 +540,227 @@
         <w:rPr>
           <w:rtl w:val="0"/>
         </w:rPr>
-        <w:t xml:space="preserve">New Jersey Based </w:t>
-      </w:r>
-      <w:ins w:author="Rebecca Koskela" w:id="1" w:date="2024-06-08T00:04:29Z">
-        <w:r>
-          <w:rPr>
-            <w:rtl w:val="0"/>
-          </w:rPr>
-          <w:t xml:space="preserve">Non-Profit</w:t>
-        </w:r>
-      </w:ins>
-      <w:del w:author="Rebecca Koskela" w:id="1" w:date="2024-06-08T00:04:29Z">
-        <w:r>
-          <w:rPr>
-            <w:rtl w:val="0"/>
-          </w:rPr>
-          <w:delText xml:space="preserve">Non Profit</w:delText>
-        </w:r>
-      </w:del>
-      <w:r>
-        <w:rPr>
-          <w:rtl w:val="0"/>
-        </w:rPr>
-        <w:t xml:space="preserve"> Bylaws / Jovita </w:t>
+        <w:t xml:space="preserve">New Jersey-Based Non-Profit Bylaws / Jovita </w:t>
+      </w:r>
+    </w:p>
+    <w:p>
+      <w:pPr>
+        <w:numPr>
+          <w:ilvl w:val="1"/>
+          <w:numId w:val="1"/>
+        </w:numPr>
+        <w:shd w:fill="ffffff" w:val="clear"/>
+        <w:ind w:left="1440" w:hanging="360"/>
+        <w:rPr>
+          <w:rFonts w:ascii="Times New Roman" w:cs="Times New Roman" w:eastAsia="Times New Roman" w:hAnsi="Times New Roman"/>
+          <w:sz w:val="26"/>
+          <w:szCs w:val="26"/>
+        </w:rPr>
+      </w:pPr>
+      <w:r>
+        <w:rPr>
+          <w:rFonts w:ascii="Times New Roman" w:cs="Times New Roman" w:eastAsia="Times New Roman" w:hAnsi="Times New Roman"/>
+          <w:rtl w:val="0"/>
+        </w:rPr>
+        <w:t xml:space="preserve">Not-For-Profit Governance and “Best Practices Guide with sample forms (NY) ( </w:t>
+      </w:r>
+      <w:hyperlink r:id="rId18">
+        <w:r>
+          <w:rPr>
+            <w:rFonts w:ascii="Times New Roman" w:cs="Times New Roman" w:eastAsia="Times New Roman" w:hAnsi="Times New Roman"/>
+            <w:color w:val="1155cc"/>
+            <w:u w:val="single"/>
+            <w:rtl w:val="0"/>
+          </w:rPr>
+          <w:t xml:space="preserve">https://www.weil.com/-/media/files/pdfs/2024/may/2024-guide-to-not-for-profit-governance_final.pdf</w:t>
+        </w:r>
+      </w:hyperlink>
+      <w:r>
+        <w:rPr>
+          <w:rFonts w:ascii="Times New Roman" w:cs="Times New Roman" w:eastAsia="Times New Roman" w:hAnsi="Times New Roman"/>
+          <w:rtl w:val="0"/>
+        </w:rPr>
+        <w:t xml:space="preserve"> )</w:t>
+      </w:r>
+    </w:p>
+    <w:p>
+      <w:pPr>
+        <w:numPr>
+          <w:ilvl w:val="1"/>
+          <w:numId w:val="1"/>
+        </w:numPr>
+        <w:shd w:fill="ffffff" w:val="clear"/>
+        <w:ind w:left="1440" w:hanging="360"/>
+        <w:rPr>
+          <w:rFonts w:ascii="Times New Roman" w:cs="Times New Roman" w:eastAsia="Times New Roman" w:hAnsi="Times New Roman"/>
+          <w:sz w:val="26"/>
+          <w:szCs w:val="26"/>
+        </w:rPr>
+      </w:pPr>
+      <w:r>
+        <w:rPr>
+          <w:rFonts w:ascii="Times New Roman" w:cs="Times New Roman" w:eastAsia="Times New Roman" w:hAnsi="Times New Roman"/>
+          <w:rtl w:val="0"/>
+        </w:rPr>
+        <w:t xml:space="preserve">Nonprofit &amp; Social Service Organizations Desk Reference Manual (Third Edition – 2013)  Prepared by Sobel &amp; Co, LLC CPAs </w:t>
+      </w:r>
+      <w:hyperlink r:id="rId19">
+        <w:r>
+          <w:rPr>
+            <w:rFonts w:ascii="Times New Roman" w:cs="Times New Roman" w:eastAsia="Times New Roman" w:hAnsi="Times New Roman"/>
+            <w:color w:val="1155cc"/>
+            <w:u w:val="single"/>
+            <w:rtl w:val="0"/>
+          </w:rPr>
+          <w:t xml:space="preserve">https://static.wilentz.com/docs/desk-reference-manual-for-nonprofit-and-social-service-organizations-2013.pdf</w:t>
+        </w:r>
+      </w:hyperlink>
+      <w:r>
+        <w:rPr>
+          <w:rtl w:val="0"/>
+        </w:rPr>
+      </w:r>
+    </w:p>
+    <w:p>
+      <w:pPr>
+        <w:numPr>
+          <w:ilvl w:val="1"/>
+          <w:numId w:val="1"/>
+        </w:numPr>
+        <w:shd w:fill="ffffff" w:val="clear"/>
+        <w:ind w:left="1440" w:hanging="360"/>
+        <w:rPr>
+          <w:rFonts w:ascii="Times New Roman" w:cs="Times New Roman" w:eastAsia="Times New Roman" w:hAnsi="Times New Roman"/>
+          <w:color w:val="1155cc"/>
+          <w:u w:val="none"/>
+        </w:rPr>
+      </w:pPr>
+      <w:r>
+        <w:rPr>
+          <w:rFonts w:ascii="Times New Roman" w:cs="Times New Roman" w:eastAsia="Times New Roman" w:hAnsi="Times New Roman"/>
+          <w:color w:val="29466e"/>
+          <w:sz w:val="25"/>
+          <w:szCs w:val="25"/>
+          <w:u w:val="single"/>
+          <w:shd w:fill="f8f8f8" w:val="clear"/>
+          <w:rtl w:val="0"/>
+        </w:rPr>
+        <w:t xml:space="preserve">Northwest Registered Agent </w:t>
+      </w:r>
+      <w:r>
+        <w:rPr>
+          <w:rFonts w:ascii="Times New Roman" w:cs="Times New Roman" w:eastAsia="Times New Roman" w:hAnsi="Times New Roman"/>
+          <w:b w:val="1"/>
+          <w:color w:val="29466e"/>
+          <w:u w:val="single"/>
+          <w:shd w:fill="f8f8f8" w:val="clear"/>
+          <w:rtl w:val="0"/>
+        </w:rPr>
+        <w:t xml:space="preserve">New Jersey Bylaw Template https://www.northwestregisteredagent.com/nonprofit/new-jersey/bylaws</w:t>
+      </w:r>
+    </w:p>
+    <w:p>
+      <w:pPr>
+        <w:numPr>
+          <w:ilvl w:val="1"/>
+          <w:numId w:val="1"/>
+        </w:numPr>
+        <w:shd w:fill="ffffff" w:val="clear"/>
+        <w:ind w:left="1440" w:hanging="360"/>
+        <w:rPr>
+          <w:rFonts w:ascii="Times New Roman" w:cs="Times New Roman" w:eastAsia="Times New Roman" w:hAnsi="Times New Roman"/>
+          <w:b w:val="1"/>
+          <w:color w:val="29466e"/>
+          <w:shd w:fill="f8f8f8" w:val="clear"/>
+        </w:rPr>
+      </w:pPr>
+      <w:r>
+        <w:rPr>
+          <w:rFonts w:ascii="Times New Roman" w:cs="Times New Roman" w:eastAsia="Times New Roman" w:hAnsi="Times New Roman"/>
+          <w:b w:val="1"/>
+          <w:color w:val="29466e"/>
+          <w:u w:val="single"/>
+          <w:shd w:fill="f8f8f8" w:val="clear"/>
+          <w:rtl w:val="0"/>
+        </w:rPr>
+        <w:t xml:space="preserve">New Jersey City State College Development Fund, Inc Bylaws   https://www.njcu.edu/about/support-njcu/njcu-foundation/njcu-foundation-bylaws</w:t>
+      </w:r>
+    </w:p>
+    <w:p>
+      <w:pPr>
+        <w:numPr>
+          <w:ilvl w:val="1"/>
+          <w:numId w:val="1"/>
+        </w:numPr>
+        <w:ind w:left="1440" w:hanging="360"/>
+        <w:rPr>
+          <w:rFonts w:ascii="Times New Roman" w:cs="Times New Roman" w:eastAsia="Times New Roman" w:hAnsi="Times New Roman"/>
+          <w:sz w:val="26"/>
+          <w:szCs w:val="26"/>
+        </w:rPr>
+      </w:pPr>
+      <w:r>
+        <w:rPr>
+          <w:rFonts w:ascii="Times New Roman" w:cs="Times New Roman" w:eastAsia="Times New Roman" w:hAnsi="Times New Roman"/>
+          <w:color w:val="1155cc"/>
+          <w:u w:val="single"/>
+          <w:rtl w:val="0"/>
+        </w:rPr>
+        <w:t xml:space="preserve"> DVRPC Foundation for New Jersey, (a trust) Inc</w:t>
+      </w:r>
+      <w:hyperlink r:id="rId20">
+        <w:r>
+          <w:rPr>
+            <w:rFonts w:ascii="Times New Roman" w:cs="Times New Roman" w:eastAsia="Times New Roman" w:hAnsi="Times New Roman"/>
+            <w:color w:val="1155cc"/>
+            <w:u w:val="single"/>
+            <w:rtl w:val="0"/>
+          </w:rPr>
+          <w:t xml:space="preserve">https://cdn.dvrpc.org/sites/default/files/inline-images/4502_DVRPC-Foundation-for-NJ-Bylaws.pdf</w:t>
+        </w:r>
+      </w:hyperlink>
+      <w:r>
+        <w:rPr>
+          <w:rtl w:val="0"/>
+        </w:rPr>
+      </w:r>
+    </w:p>
+    <w:p>
+      <w:pPr>
+        <w:numPr>
+          <w:ilvl w:val="1"/>
+          <w:numId w:val="1"/>
+        </w:numPr>
+        <w:ind w:left="1440" w:hanging="360"/>
+        <w:rPr>
+          <w:rFonts w:ascii="Times New Roman" w:cs="Times New Roman" w:eastAsia="Times New Roman" w:hAnsi="Times New Roman"/>
+          <w:color w:val="1155cc"/>
+          <w:sz w:val="26"/>
+          <w:szCs w:val="26"/>
+        </w:rPr>
+      </w:pPr>
+      <w:r>
+        <w:rPr>
+          <w:rFonts w:ascii="Times New Roman" w:cs="Times New Roman" w:eastAsia="Times New Roman" w:hAnsi="Times New Roman"/>
+          <w:color w:val="1155cc"/>
+          <w:u w:val="single"/>
+          <w:rtl w:val="0"/>
+        </w:rPr>
+        <w:t xml:space="preserve">Neuromatch (Delaware Bylaws) https://drive.google.com/file/d/1m8S6Zgz2YooNiF4plVLNnp5RGKoNVfnH/view</w:t>
+      </w:r>
+    </w:p>
+    <w:p>
+      <w:pPr>
+        <w:ind w:left="1440" w:firstLine="0"/>
+        <w:rPr>
+          <w:color w:val="1155cc"/>
+          <w:u w:val="single"/>
+        </w:rPr>
+      </w:pPr>
+      <w:r>
+        <w:rPr>
+          <w:rtl w:val="0"/>
+        </w:rPr>
       </w:r>
     </w:p>
     <w:p>
@@ -351,7 +778,23 @@
         <w:rPr>
           <w:rtl w:val="0"/>
         </w:rPr>
-        <w:t xml:space="preserve">International Society for Transgenic Technology (https://www.transtechsociety.org/index.php)/ Elena</w:t>
+        <w:t xml:space="preserve">International Society for Transgenic Technology (bylaws)(</w:t>
+      </w:r>
+      <w:hyperlink r:id="rId21">
+        <w:r>
+          <w:rPr>
+            <w:color w:val="1155cc"/>
+            <w:u w:val="single"/>
+            <w:rtl w:val="0"/>
+          </w:rPr>
+          <w:t xml:space="preserve">https://www.transtechsociety.org/index.php</w:t>
+        </w:r>
+      </w:hyperlink>
+      <w:r>
+        <w:rPr>
+          <w:rtl w:val="0"/>
+        </w:rPr>
+        <w:t xml:space="preserve">)/ Elena</w:t>
       </w:r>
     </w:p>
     <w:p>
@@ -361,6 +804,206 @@
           <w:numId w:val="1"/>
         </w:numPr>
         <w:ind w:left="720" w:hanging="360"/>
+        <w:rPr>
+          <w:u w:val="none"/>
+        </w:rPr>
+      </w:pPr>
+      <w:r>
+        <w:rPr>
+          <w:rtl w:val="0"/>
+        </w:rPr>
+        <w:t xml:space="preserve">Tangentially it may be worth reviewing NSF guidelines for grantees so that we may incorporate them into the new bylaws:</w:t>
+      </w:r>
+      <w:r>
+        <w:rPr>
+          <w:color w:val="ff0000"/>
+          <w:rtl w:val="0"/>
+        </w:rPr>
+        <w:t xml:space="preserve"> (Rami Saydjari) </w:t>
+      </w:r>
+      <w:hyperlink r:id="rId22">
+        <w:r>
+          <w:rPr>
+            <w:color w:val="1155cc"/>
+            <w:u w:val="single"/>
+            <w:rtl w:val="0"/>
+          </w:rPr>
+          <w:t xml:space="preserve">https://www.nsf.gov/pubs/policydocs/pappguide/nsf14001/aag_4.jsp</w:t>
+        </w:r>
+      </w:hyperlink>
+      <w:r>
+        <w:rPr>
+          <w:rtl w:val="0"/>
+        </w:rPr>
+      </w:r>
+    </w:p>
+    <w:p>
+      <w:pPr>
+        <w:numPr>
+          <w:ilvl w:val="0"/>
+          <w:numId w:val="1"/>
+        </w:numPr>
+        <w:ind w:left="720" w:hanging="360"/>
+        <w:rPr>
+          <w:u w:val="none"/>
+        </w:rPr>
+      </w:pPr>
+      <w:r>
+        <w:rPr>
+          <w:rtl w:val="0"/>
+        </w:rPr>
+        <w:t xml:space="preserve">NSF procedures for Grant Administration Disputes and Misconduct: </w:t>
+      </w:r>
+      <w:hyperlink r:id="rId23">
+        <w:r>
+          <w:rPr>
+            <w:color w:val="1155cc"/>
+            <w:u w:val="single"/>
+            <w:rtl w:val="0"/>
+          </w:rPr>
+          <w:t xml:space="preserve">https://www.nsf.gov/pubs/policydocs/pappguide/nsf10_1/aag_7.jsp</w:t>
+        </w:r>
+      </w:hyperlink>
+      <w:r>
+        <w:rPr>
+          <w:rtl w:val="0"/>
+        </w:rPr>
+        <w:t xml:space="preserve"> </w:t>
+      </w:r>
+      <w:r>
+        <w:rPr>
+          <w:color w:val="ff0000"/>
+          <w:rtl w:val="0"/>
+        </w:rPr>
+        <w:t xml:space="preserve">(Rami Saydjari) </w:t>
+      </w:r>
+      <w:r>
+        <w:rPr>
+          <w:rtl w:val="0"/>
+        </w:rPr>
+      </w:r>
+    </w:p>
+    <w:p>
+      <w:pPr>
+        <w:numPr>
+          <w:ilvl w:val="0"/>
+          <w:numId w:val="1"/>
+        </w:numPr>
+        <w:ind w:left="720" w:hanging="360"/>
+        <w:rPr>
+          <w:u w:val="none"/>
+        </w:rPr>
+      </w:pPr>
+      <w:r>
+        <w:rPr>
+          <w:rtl w:val="0"/>
+        </w:rPr>
+        <w:t xml:space="preserve">Plan to call, ask specifics about what we as members of Ronin could and couldn't do to keep Ronin open, given the bylaws we have </w:t>
+      </w:r>
+      <w:hyperlink r:id="rId24">
+        <w:r>
+          <w:rPr>
+            <w:color w:val="1155cc"/>
+            <w:u w:val="single"/>
+            <w:rtl w:val="0"/>
+          </w:rPr>
+          <w:t xml:space="preserve">http://www.njnonprofits.org/</w:t>
+        </w:r>
+      </w:hyperlink>
+      <w:r>
+        <w:rPr>
+          <w:rtl w:val="0"/>
+        </w:rPr>
+        <w:t xml:space="preserve"> Elena- they do not accept calls, only email so sent email to </w:t>
+      </w:r>
+      <w:hyperlink r:id="rId25">
+        <w:r>
+          <w:rPr>
+            <w:color w:val="1155cc"/>
+            <w:u w:val="single"/>
+            <w:rtl w:val="0"/>
+          </w:rPr>
+          <w:t xml:space="preserve">center@njnonprofits.org</w:t>
+        </w:r>
+      </w:hyperlink>
+      <w:r>
+        <w:rPr>
+          <w:rtl w:val="0"/>
+        </w:rPr>
+        <w:t xml:space="preserve"> 6/11/24, 1 hr before receiving the “Ronin Institute Update” email from the Ronin Board of Directors</w:t>
+      </w:r>
+    </w:p>
+    <w:p>
+      <w:pPr>
+        <w:numPr>
+          <w:ilvl w:val="0"/>
+          <w:numId w:val="1"/>
+        </w:numPr>
+        <w:ind w:left="720" w:hanging="360"/>
+        <w:rPr>
+          <w:u w:val="none"/>
+        </w:rPr>
+      </w:pPr>
+      <w:hyperlink r:id="rId26">
+        <w:r>
+          <w:rPr>
+            <w:color w:val="1155cc"/>
+            <w:u w:val="single"/>
+            <w:rtl w:val="0"/>
+          </w:rPr>
+          <w:t xml:space="preserve">Neuromatch Institute</w:t>
+        </w:r>
+      </w:hyperlink>
+      <w:r>
+        <w:rPr>
+          <w:rtl w:val="0"/>
+        </w:rPr>
+        <w:t xml:space="preserve">/Nick Jackson</w:t>
+      </w:r>
+    </w:p>
+    <w:p>
+      <w:pPr>
+        <w:numPr>
+          <w:ilvl w:val="1"/>
+          <w:numId w:val="1"/>
+        </w:numPr>
+        <w:ind w:left="1440" w:hanging="360"/>
+        <w:rPr>
+          <w:u w:val="none"/>
+        </w:rPr>
+      </w:pPr>
+      <w:r>
+        <w:rPr>
+          <w:rtl w:val="0"/>
+        </w:rPr>
+        <w:t xml:space="preserve">Neuromatch seems to have an innovative structure whereby the Board holds day-to-day governance power but one member is is selected by Neuromatch Academy, one by Neuromatch Conference, and the remainder by a majority vote of members.</w:t>
+      </w:r>
+    </w:p>
+    <w:p>
+      <w:pPr>
+        <w:numPr>
+          <w:ilvl w:val="1"/>
+          <w:numId w:val="1"/>
+        </w:numPr>
+        <w:ind w:left="1440" w:hanging="360"/>
+        <w:rPr>
+          <w:u w:val="none"/>
+        </w:rPr>
+      </w:pPr>
+      <w:r>
+        <w:rPr>
+          <w:rtl w:val="0"/>
+        </w:rPr>
+        <w:t xml:space="preserve">Removal of board members occurs at a meeting of Members, but it seems that the board has control over scheduling those meetings.</w:t>
+      </w:r>
+    </w:p>
+    <w:p>
+      <w:pPr>
+        <w:numPr>
+          <w:ilvl w:val="1"/>
+          <w:numId w:val="1"/>
+        </w:numPr>
+        <w:ind w:left="1440" w:hanging="360"/>
         <w:rPr>
           <w:u w:val="none"/>
         </w:rPr>
@@ -381,7 +1024,7 @@
 </file>
 
 <file path=word/numbering.xml><?xml version="1.0" encoding="utf-8"?>
-<w:numbering xmlns:mc="http://schemas.openxmlformats.org/markup-compatibility/2006" xmlns:o="urn:schemas-microsoft-com:office:office" xmlns:r="http://schemas.openxmlformats.org/officeDocument/2006/relationships" xmlns:m="http://schemas.openxmlformats.org/officeDocument/2006/math" xmlns:v="urn:schemas-microsoft-com:vml" xmlns:wp="http://schemas.openxmlformats.org/drawingml/2006/wordprocessingDrawing" xmlns:w10="urn:schemas-microsoft-com:office:word" xmlns:w="http://schemas.openxmlformats.org/wordprocessingml/2006/main" xmlns:wne="http://schemas.microsoft.com/office/word/2006/wordml" xmlns:sl="http://schemas.openxmlformats.org/schemaLibrary/2006/main" xmlns:a="http://schemas.openxmlformats.org/drawingml/2006/main" xmlns:pic="http://schemas.openxmlformats.org/drawingml/2006/picture" xmlns:c="http://schemas.openxmlformats.org/drawingml/2006/chart" xmlns:lc="http://schemas.openxmlformats.org/drawingml/2006/lockedCanvas" xmlns:dgm="http://schemas.openxmlformats.org/drawingml/2006/diagram" xmlns:wps="http://schemas.microsoft.com/office/word/2010/wordprocessingShape" xmlns:wpg="http://schemas.microsoft.com/office/word/2010/wordprocessingGroup" xmlns:w14="http://schemas.microsoft.com/office/word/2010/wordml" xmlns:w15="http://schemas.microsoft.com/office/word/2012/wordml">
+<w:numbering xmlns:mc="http://schemas.openxmlformats.org/markup-compatibility/2006" xmlns:o="urn:schemas-microsoft-com:office:office" xmlns:r="http://schemas.openxmlformats.org/officeDocument/2006/relationships" xmlns:m="http://schemas.openxmlformats.org/officeDocument/2006/math" xmlns:v="urn:schemas-microsoft-com:vml" xmlns:wp="http://schemas.openxmlformats.org/drawingml/2006/wordprocessingDrawing" xmlns:w10="urn:schemas-microsoft-com:office:word" xmlns:w="http://schemas.openxmlformats.org/wordprocessingml/2006/main" xmlns:wne="http://schemas.microsoft.com/office/word/2006/wordml" xmlns:sl="http://schemas.openxmlformats.org/schemaLibrary/2006/main" xmlns:a="http://schemas.openxmlformats.org/drawingml/2006/main" xmlns:pic="http://schemas.openxmlformats.org/drawingml/2006/picture" xmlns:c="http://schemas.openxmlformats.org/drawingml/2006/chart" xmlns:lc="http://schemas.openxmlformats.org/drawingml/2006/lockedCanvas" xmlns:dgm="http://schemas.openxmlformats.org/drawingml/2006/diagram" xmlns:wps="http://schemas.microsoft.com/office/word/2010/wordprocessingShape" xmlns:wpg="http://schemas.microsoft.com/office/word/2010/wordprocessingGroup" xmlns:w14="http://schemas.microsoft.com/office/word/2010/wordml" xmlns:w15="http://schemas.microsoft.com/office/word/2012/wordml" xmlns:w16="http://schemas.microsoft.com/office/word/2018/wordml" xmlns:w16cex="http://schemas.microsoft.com/office/word/2018/wordml/cex" xmlns:w16cid="http://schemas.microsoft.com/office/word/2016/wordml/cid" xmlns:cr="http://schemas.microsoft.com/office/comments/2020/reactions">
   <w:abstractNum w:abstractNumId="1">
     <w:lvl w:ilvl="0">
       <w:start w:val="1"/>
@@ -492,14 +1135,127 @@
       </w:rPr>
     </w:lvl>
   </w:abstractNum>
+  <w:abstractNum w:abstractNumId="2">
+    <w:lvl w:ilvl="0">
+      <w:start w:val="1"/>
+      <w:numFmt w:val="bullet"/>
+      <w:lvlText w:val="●"/>
+      <w:lvlJc w:val="left"/>
+      <w:pPr>
+        <w:ind w:left="720" w:hanging="360"/>
+      </w:pPr>
+      <w:rPr>
+        <w:u w:val="none"/>
+      </w:rPr>
+    </w:lvl>
+    <w:lvl w:ilvl="1">
+      <w:start w:val="1"/>
+      <w:numFmt w:val="bullet"/>
+      <w:lvlText w:val="●"/>
+      <w:lvlJc w:val="left"/>
+      <w:pPr>
+        <w:ind w:left="1440" w:hanging="360"/>
+      </w:pPr>
+      <w:rPr>
+        <w:u w:val="none"/>
+      </w:rPr>
+    </w:lvl>
+    <w:lvl w:ilvl="2">
+      <w:start w:val="1"/>
+      <w:numFmt w:val="bullet"/>
+      <w:lvlText w:val="●"/>
+      <w:lvlJc w:val="left"/>
+      <w:pPr>
+        <w:ind w:left="2160" w:hanging="360"/>
+      </w:pPr>
+      <w:rPr>
+        <w:u w:val="none"/>
+      </w:rPr>
+    </w:lvl>
+    <w:lvl w:ilvl="3">
+      <w:start w:val="1"/>
+      <w:numFmt w:val="bullet"/>
+      <w:lvlText w:val="●"/>
+      <w:lvlJc w:val="left"/>
+      <w:pPr>
+        <w:ind w:left="2880" w:hanging="360"/>
+      </w:pPr>
+      <w:rPr>
+        <w:u w:val="none"/>
+      </w:rPr>
+    </w:lvl>
+    <w:lvl w:ilvl="4">
+      <w:start w:val="1"/>
+      <w:numFmt w:val="bullet"/>
+      <w:lvlText w:val="●"/>
+      <w:lvlJc w:val="left"/>
+      <w:pPr>
+        <w:ind w:left="3600" w:hanging="360"/>
+      </w:pPr>
+      <w:rPr>
+        <w:u w:val="none"/>
+      </w:rPr>
+    </w:lvl>
+    <w:lvl w:ilvl="5">
+      <w:start w:val="1"/>
+      <w:numFmt w:val="bullet"/>
+      <w:lvlText w:val="●"/>
+      <w:lvlJc w:val="left"/>
+      <w:pPr>
+        <w:ind w:left="4320" w:hanging="360"/>
+      </w:pPr>
+      <w:rPr>
+        <w:u w:val="none"/>
+      </w:rPr>
+    </w:lvl>
+    <w:lvl w:ilvl="6">
+      <w:start w:val="1"/>
+      <w:numFmt w:val="bullet"/>
+      <w:lvlText w:val="●"/>
+      <w:lvlJc w:val="left"/>
+      <w:pPr>
+        <w:ind w:left="5040" w:hanging="360"/>
+      </w:pPr>
+      <w:rPr>
+        <w:u w:val="none"/>
+      </w:rPr>
+    </w:lvl>
+    <w:lvl w:ilvl="7">
+      <w:start w:val="1"/>
+      <w:numFmt w:val="bullet"/>
+      <w:lvlText w:val="●"/>
+      <w:lvlJc w:val="left"/>
+      <w:pPr>
+        <w:ind w:left="5760" w:hanging="360"/>
+      </w:pPr>
+      <w:rPr>
+        <w:u w:val="none"/>
+      </w:rPr>
+    </w:lvl>
+    <w:lvl w:ilvl="8">
+      <w:start w:val="1"/>
+      <w:numFmt w:val="bullet"/>
+      <w:lvlText w:val="●"/>
+      <w:lvlJc w:val="left"/>
+      <w:pPr>
+        <w:ind w:left="6480" w:hanging="360"/>
+      </w:pPr>
+      <w:rPr>
+        <w:u w:val="none"/>
+      </w:rPr>
+    </w:lvl>
+  </w:abstractNum>
   <w:num w:numId="1">
     <w:abstractNumId w:val="1"/>
+  </w:num>
+  <w:num w:numId="2">
+    <w:abstractNumId w:val="2"/>
   </w:num>
 </w:numbering>
 </file>
 
 <file path=word/styles.xml><?xml version="1.0" encoding="utf-8"?>
-<w:styles xmlns:mc="http://schemas.openxmlformats.org/markup-compatibility/2006" xmlns:o="urn:schemas-microsoft-com:office:office" xmlns:r="http://schemas.openxmlformats.org/officeDocument/2006/relationships" xmlns:m="http://schemas.openxmlformats.org/officeDocument/2006/math" xmlns:v="urn:schemas-microsoft-com:vml" xmlns:wp="http://schemas.openxmlformats.org/drawingml/2006/wordprocessingDrawing" xmlns:w10="urn:schemas-microsoft-com:office:word" xmlns:w="http://schemas.openxmlformats.org/wordprocessingml/2006/main" xmlns:wne="http://schemas.microsoft.com/office/word/2006/wordml" xmlns:sl="http://schemas.openxmlformats.org/schemaLibrary/2006/main" xmlns:a="http://schemas.openxmlformats.org/drawingml/2006/main" xmlns:pic="http://schemas.openxmlformats.org/drawingml/2006/picture" xmlns:c="http://schemas.openxmlformats.org/drawingml/2006/chart" xmlns:lc="http://schemas.openxmlformats.org/drawingml/2006/lockedCanvas" xmlns:dgm="http://schemas.openxmlformats.org/drawingml/2006/diagram" xmlns:wps="http://schemas.microsoft.com/office/word/2010/wordprocessingShape" xmlns:wpg="http://schemas.microsoft.com/office/word/2010/wordprocessingGroup" xmlns:w14="http://schemas.microsoft.com/office/word/2010/wordml" xmlns:w15="http://schemas.microsoft.com/office/word/2012/wordml">
+<w:styles xmlns:mc="http://schemas.openxmlformats.org/markup-compatibility/2006" xmlns:o="urn:schemas-microsoft-com:office:office" xmlns:r="http://schemas.openxmlformats.org/officeDocument/2006/relationships" xmlns:m="http://schemas.openxmlformats.org/officeDocument/2006/math" xmlns:v="urn:schemas-microsoft-com:vml" xmlns:wp="http://schemas.openxmlformats.org/drawingml/2006/wordprocessingDrawing" xmlns:w10="urn:schemas-microsoft-com:office:word" xmlns:w="http://schemas.openxmlformats.org/wordprocessingml/2006/main" xmlns:wne="http://schemas.microsoft.com/office/word/2006/wordml" xmlns:sl="http://schemas.openxmlformats.org/schemaLibrary/2006/main" xmlns:a="http://schemas.openxmlformats.org/drawingml/2006/main" xmlns:pic="http://schemas.openxmlformats.org/drawingml/2006/picture" xmlns:c="http://schemas.openxmlformats.org/drawingml/2006/chart" xmlns:lc="http://schemas.openxmlformats.org/drawingml/2006/lockedCanvas" xmlns:dgm="http://schemas.openxmlformats.org/drawingml/2006/diagram" xmlns:wps="http://schemas.microsoft.com/office/word/2010/wordprocessingShape" xmlns:wpg="http://schemas.microsoft.com/office/word/2010/wordprocessingGroup" xmlns:w14="http://schemas.microsoft.com/office/word/2010/wordml" xmlns:w15="http://schemas.microsoft.com/office/word/2012/wordml" xmlns:w16="http://schemas.microsoft.com/office/word/2018/wordml" xmlns:w16cex="http://schemas.microsoft.com/office/word/2018/wordml/cex" xmlns:w16cid="http://schemas.microsoft.com/office/word/2016/wordml/cid" xmlns:cr="http://schemas.microsoft.com/office/comments/2020/reactions">
   <w:docDefaults>
     <w:rPrDefault>
       <w:rPr>

</xml_diff>

<commit_message>
version snapshot at 2024-08-20
</commit_message>
<xml_diff>
--- a/bylaws-investigation.docx
+++ b/bylaws-investigation.docx
@@ -1,6 +1,6 @@
 
 <file path=word/document.xml><?xml version="1.0" encoding="utf-8"?>
-<w:document xmlns:mc="http://schemas.openxmlformats.org/markup-compatibility/2006" xmlns:o="urn:schemas-microsoft-com:office:office" xmlns:r="http://schemas.openxmlformats.org/officeDocument/2006/relationships" xmlns:m="http://schemas.openxmlformats.org/officeDocument/2006/math" xmlns:v="urn:schemas-microsoft-com:vml" xmlns:wp="http://schemas.openxmlformats.org/drawingml/2006/wordprocessingDrawing" xmlns:w10="urn:schemas-microsoft-com:office:word" xmlns:w="http://schemas.openxmlformats.org/wordprocessingml/2006/main" xmlns:wne="http://schemas.microsoft.com/office/word/2006/wordml" xmlns:sl="http://schemas.openxmlformats.org/schemaLibrary/2006/main" xmlns:a="http://schemas.openxmlformats.org/drawingml/2006/main" xmlns:pic="http://schemas.openxmlformats.org/drawingml/2006/picture" xmlns:c="http://schemas.openxmlformats.org/drawingml/2006/chart" xmlns:lc="http://schemas.openxmlformats.org/drawingml/2006/lockedCanvas" xmlns:dgm="http://schemas.openxmlformats.org/drawingml/2006/diagram" xmlns:wps="http://schemas.microsoft.com/office/word/2010/wordprocessingShape" xmlns:wpg="http://schemas.microsoft.com/office/word/2010/wordprocessingGroup" xmlns:w14="http://schemas.microsoft.com/office/word/2010/wordml" xmlns:w15="http://schemas.microsoft.com/office/word/2012/wordml" xmlns:w16="http://schemas.microsoft.com/office/word/2018/wordml" xmlns:w16cex="http://schemas.microsoft.com/office/word/2018/wordml/cex" xmlns:w16cid="http://schemas.microsoft.com/office/word/2016/wordml/cid" xmlns:cr="http://schemas.microsoft.com/office/comments/2020/reactions">
+<w:document xmlns:mc="http://schemas.openxmlformats.org/markup-compatibility/2006" xmlns:o="urn:schemas-microsoft-com:office:office" xmlns:r="http://schemas.openxmlformats.org/officeDocument/2006/relationships" xmlns:m="http://schemas.openxmlformats.org/officeDocument/2006/math" xmlns:v="urn:schemas-microsoft-com:vml" xmlns:wp="http://schemas.openxmlformats.org/drawingml/2006/wordprocessingDrawing" xmlns:w10="urn:schemas-microsoft-com:office:word" xmlns:w="http://schemas.openxmlformats.org/wordprocessingml/2006/main" xmlns:wne="http://schemas.microsoft.com/office/word/2006/wordml" xmlns:sl="http://schemas.openxmlformats.org/schemaLibrary/2006/main" xmlns:a="http://schemas.openxmlformats.org/drawingml/2006/main" xmlns:pic="http://schemas.openxmlformats.org/drawingml/2006/picture" xmlns:c="http://schemas.openxmlformats.org/drawingml/2006/chart" xmlns:lc="http://schemas.openxmlformats.org/drawingml/2006/lockedCanvas" xmlns:dgm="http://schemas.openxmlformats.org/drawingml/2006/diagram" xmlns:wps="http://schemas.microsoft.com/office/word/2010/wordprocessingShape" xmlns:wpg="http://schemas.microsoft.com/office/word/2010/wordprocessingGroup" xmlns:w14="http://schemas.microsoft.com/office/word/2010/wordml" xmlns:w15="http://schemas.microsoft.com/office/word/2012/wordml" xmlns:w16="http://schemas.microsoft.com/office/word/2018/wordml" xmlns:w16cex="http://schemas.microsoft.com/office/word/2018/wordml/cex" xmlns:w16cid="http://schemas.microsoft.com/office/word/2016/wordml/cid" xmlns="http://schemas.microsoft.com/office/tasks/2019/documenttasks" xmlns:cr="http://schemas.microsoft.com/office/comments/2020/reactions">
   <w:body>
     <w:p>
       <w:pPr>
@@ -1024,7 +1024,7 @@
 </file>
 
 <file path=word/numbering.xml><?xml version="1.0" encoding="utf-8"?>
-<w:numbering xmlns:mc="http://schemas.openxmlformats.org/markup-compatibility/2006" xmlns:o="urn:schemas-microsoft-com:office:office" xmlns:r="http://schemas.openxmlformats.org/officeDocument/2006/relationships" xmlns:m="http://schemas.openxmlformats.org/officeDocument/2006/math" xmlns:v="urn:schemas-microsoft-com:vml" xmlns:wp="http://schemas.openxmlformats.org/drawingml/2006/wordprocessingDrawing" xmlns:w10="urn:schemas-microsoft-com:office:word" xmlns:w="http://schemas.openxmlformats.org/wordprocessingml/2006/main" xmlns:wne="http://schemas.microsoft.com/office/word/2006/wordml" xmlns:sl="http://schemas.openxmlformats.org/schemaLibrary/2006/main" xmlns:a="http://schemas.openxmlformats.org/drawingml/2006/main" xmlns:pic="http://schemas.openxmlformats.org/drawingml/2006/picture" xmlns:c="http://schemas.openxmlformats.org/drawingml/2006/chart" xmlns:lc="http://schemas.openxmlformats.org/drawingml/2006/lockedCanvas" xmlns:dgm="http://schemas.openxmlformats.org/drawingml/2006/diagram" xmlns:wps="http://schemas.microsoft.com/office/word/2010/wordprocessingShape" xmlns:wpg="http://schemas.microsoft.com/office/word/2010/wordprocessingGroup" xmlns:w14="http://schemas.microsoft.com/office/word/2010/wordml" xmlns:w15="http://schemas.microsoft.com/office/word/2012/wordml" xmlns:w16="http://schemas.microsoft.com/office/word/2018/wordml" xmlns:w16cex="http://schemas.microsoft.com/office/word/2018/wordml/cex" xmlns:w16cid="http://schemas.microsoft.com/office/word/2016/wordml/cid" xmlns:cr="http://schemas.microsoft.com/office/comments/2020/reactions">
+<w:numbering xmlns:mc="http://schemas.openxmlformats.org/markup-compatibility/2006" xmlns:o="urn:schemas-microsoft-com:office:office" xmlns:r="http://schemas.openxmlformats.org/officeDocument/2006/relationships" xmlns:m="http://schemas.openxmlformats.org/officeDocument/2006/math" xmlns:v="urn:schemas-microsoft-com:vml" xmlns:wp="http://schemas.openxmlformats.org/drawingml/2006/wordprocessingDrawing" xmlns:w10="urn:schemas-microsoft-com:office:word" xmlns:w="http://schemas.openxmlformats.org/wordprocessingml/2006/main" xmlns:wne="http://schemas.microsoft.com/office/word/2006/wordml" xmlns:sl="http://schemas.openxmlformats.org/schemaLibrary/2006/main" xmlns:a="http://schemas.openxmlformats.org/drawingml/2006/main" xmlns:pic="http://schemas.openxmlformats.org/drawingml/2006/picture" xmlns:c="http://schemas.openxmlformats.org/drawingml/2006/chart" xmlns:lc="http://schemas.openxmlformats.org/drawingml/2006/lockedCanvas" xmlns:dgm="http://schemas.openxmlformats.org/drawingml/2006/diagram" xmlns:wps="http://schemas.microsoft.com/office/word/2010/wordprocessingShape" xmlns:wpg="http://schemas.microsoft.com/office/word/2010/wordprocessingGroup" xmlns:w14="http://schemas.microsoft.com/office/word/2010/wordml" xmlns:w15="http://schemas.microsoft.com/office/word/2012/wordml" xmlns:w16="http://schemas.microsoft.com/office/word/2018/wordml" xmlns:w16cex="http://schemas.microsoft.com/office/word/2018/wordml/cex" xmlns:w16cid="http://schemas.microsoft.com/office/word/2016/wordml/cid" xmlns="http://schemas.microsoft.com/office/tasks/2019/documenttasks" xmlns:cr="http://schemas.microsoft.com/office/comments/2020/reactions">
   <w:abstractNum w:abstractNumId="1">
     <w:lvl w:ilvl="0">
       <w:start w:val="1"/>
@@ -1255,7 +1255,7 @@
 </file>
 
 <file path=word/styles.xml><?xml version="1.0" encoding="utf-8"?>
-<w:styles xmlns:mc="http://schemas.openxmlformats.org/markup-compatibility/2006" xmlns:o="urn:schemas-microsoft-com:office:office" xmlns:r="http://schemas.openxmlformats.org/officeDocument/2006/relationships" xmlns:m="http://schemas.openxmlformats.org/officeDocument/2006/math" xmlns:v="urn:schemas-microsoft-com:vml" xmlns:wp="http://schemas.openxmlformats.org/drawingml/2006/wordprocessingDrawing" xmlns:w10="urn:schemas-microsoft-com:office:word" xmlns:w="http://schemas.openxmlformats.org/wordprocessingml/2006/main" xmlns:wne="http://schemas.microsoft.com/office/word/2006/wordml" xmlns:sl="http://schemas.openxmlformats.org/schemaLibrary/2006/main" xmlns:a="http://schemas.openxmlformats.org/drawingml/2006/main" xmlns:pic="http://schemas.openxmlformats.org/drawingml/2006/picture" xmlns:c="http://schemas.openxmlformats.org/drawingml/2006/chart" xmlns:lc="http://schemas.openxmlformats.org/drawingml/2006/lockedCanvas" xmlns:dgm="http://schemas.openxmlformats.org/drawingml/2006/diagram" xmlns:wps="http://schemas.microsoft.com/office/word/2010/wordprocessingShape" xmlns:wpg="http://schemas.microsoft.com/office/word/2010/wordprocessingGroup" xmlns:w14="http://schemas.microsoft.com/office/word/2010/wordml" xmlns:w15="http://schemas.microsoft.com/office/word/2012/wordml" xmlns:w16="http://schemas.microsoft.com/office/word/2018/wordml" xmlns:w16cex="http://schemas.microsoft.com/office/word/2018/wordml/cex" xmlns:w16cid="http://schemas.microsoft.com/office/word/2016/wordml/cid" xmlns:cr="http://schemas.microsoft.com/office/comments/2020/reactions">
+<w:styles xmlns:mc="http://schemas.openxmlformats.org/markup-compatibility/2006" xmlns:o="urn:schemas-microsoft-com:office:office" xmlns:r="http://schemas.openxmlformats.org/officeDocument/2006/relationships" xmlns:m="http://schemas.openxmlformats.org/officeDocument/2006/math" xmlns:v="urn:schemas-microsoft-com:vml" xmlns:wp="http://schemas.openxmlformats.org/drawingml/2006/wordprocessingDrawing" xmlns:w10="urn:schemas-microsoft-com:office:word" xmlns:w="http://schemas.openxmlformats.org/wordprocessingml/2006/main" xmlns:wne="http://schemas.microsoft.com/office/word/2006/wordml" xmlns:sl="http://schemas.openxmlformats.org/schemaLibrary/2006/main" xmlns:a="http://schemas.openxmlformats.org/drawingml/2006/main" xmlns:pic="http://schemas.openxmlformats.org/drawingml/2006/picture" xmlns:c="http://schemas.openxmlformats.org/drawingml/2006/chart" xmlns:lc="http://schemas.openxmlformats.org/drawingml/2006/lockedCanvas" xmlns:dgm="http://schemas.openxmlformats.org/drawingml/2006/diagram" xmlns:wps="http://schemas.microsoft.com/office/word/2010/wordprocessingShape" xmlns:wpg="http://schemas.microsoft.com/office/word/2010/wordprocessingGroup" xmlns:w14="http://schemas.microsoft.com/office/word/2010/wordml" xmlns:w15="http://schemas.microsoft.com/office/word/2012/wordml" xmlns:w16="http://schemas.microsoft.com/office/word/2018/wordml" xmlns:w16cex="http://schemas.microsoft.com/office/word/2018/wordml/cex" xmlns:w16cid="http://schemas.microsoft.com/office/word/2016/wordml/cid" xmlns="http://schemas.microsoft.com/office/tasks/2019/documenttasks" xmlns:cr="http://schemas.microsoft.com/office/comments/2020/reactions">
   <w:docDefaults>
     <w:rPrDefault>
       <w:rPr>

</xml_diff>